<commit_message>
add FFT price result for Assian option
</commit_message>
<xml_diff>
--- a/test results.docx
+++ b/test results.docx
@@ -33,11 +33,6 @@
             <w:gridSpan w:val="2"/>
           </w:tcPr>
           <w:p>
-            <w:pPr>
-              <w:rPr>
-                <w:rFonts w:hint="eastAsia"/>
-              </w:rPr>
-            </w:pPr>
             <w:r>
               <w:t xml:space="preserve">European </w:t>
             </w:r>
@@ -364,11 +359,10 @@
           </w:tcPr>
           <w:p>
             <w:r>
-              <w:rPr>
-                <w:rFonts w:hint="eastAsia"/>
-              </w:rPr>
-              <w:t>BS</w:t>
-            </w:r>
+              <w:t>GBM FFT</w:t>
+            </w:r>
+            <w:bookmarkStart w:id="0" w:name="_GoBack"/>
+            <w:bookmarkEnd w:id="0"/>
           </w:p>
         </w:tc>
         <w:tc>
@@ -433,16 +427,8 @@
             <w:gridSpan w:val="2"/>
           </w:tcPr>
           <w:p>
-            <w:pPr>
-              <w:rPr>
-                <w:rFonts w:hint="eastAsia"/>
-              </w:rPr>
-            </w:pPr>
-            <w:r>
-              <w:t>Asian</w:t>
-            </w:r>
-            <w:r>
-              <w:t xml:space="preserve"> </w:t>
+            <w:r>
+              <w:t xml:space="preserve">Asian </w:t>
             </w:r>
             <w:r>
               <w:rPr>
@@ -459,10 +445,7 @@
           </w:tcPr>
           <w:p>
             <w:r>
-              <w:t>Asia</w:t>
-            </w:r>
-            <w:r>
-              <w:t xml:space="preserve">n </w:t>
+              <w:t xml:space="preserve">Asian </w:t>
             </w:r>
             <w:r>
               <w:rPr>
@@ -612,6 +595,50 @@
             <w:tcW w:w="1803" w:type="dxa"/>
           </w:tcPr>
           <w:p>
+            <w:pPr>
+              <w:rPr>
+                <w:rFonts w:hint="eastAsia"/>
+              </w:rPr>
+            </w:pPr>
+            <w:r>
+              <w:rPr>
+                <w:rFonts w:hint="eastAsia"/>
+              </w:rPr>
+              <w:t>VG FFT</w:t>
+            </w:r>
+          </w:p>
+        </w:tc>
+        <w:tc>
+          <w:tcPr>
+            <w:tcW w:w="1803" w:type="dxa"/>
+          </w:tcPr>
+          <w:p/>
+        </w:tc>
+        <w:tc>
+          <w:tcPr>
+            <w:tcW w:w="1803" w:type="dxa"/>
+          </w:tcPr>
+          <w:p/>
+        </w:tc>
+        <w:tc>
+          <w:tcPr>
+            <w:tcW w:w="1803" w:type="dxa"/>
+          </w:tcPr>
+          <w:p/>
+        </w:tc>
+        <w:tc>
+          <w:tcPr>
+            <w:tcW w:w="1804" w:type="dxa"/>
+          </w:tcPr>
+          <w:p/>
+        </w:tc>
+      </w:tr>
+      <w:tr>
+        <w:tc>
+          <w:tcPr>
+            <w:tcW w:w="1803" w:type="dxa"/>
+          </w:tcPr>
+          <w:p>
             <w:r>
               <w:rPr>
                 <w:rFonts w:hint="eastAsia"/>
@@ -659,18 +686,64 @@
               <w:t>0.03152782</w:t>
             </w:r>
           </w:p>
+        </w:tc>
+      </w:tr>
+      <w:tr>
+        <w:tc>
+          <w:tcPr>
+            <w:tcW w:w="1803" w:type="dxa"/>
+          </w:tcPr>
+          <w:p>
+            <w:pPr>
+              <w:rPr>
+                <w:rFonts w:hint="eastAsia"/>
+              </w:rPr>
+            </w:pPr>
+            <w:r>
+              <w:rPr>
+                <w:rFonts w:hint="eastAsia"/>
+              </w:rPr>
+              <w:t>GBM FFT</w:t>
+            </w:r>
+          </w:p>
+        </w:tc>
+        <w:tc>
+          <w:tcPr>
+            <w:tcW w:w="1803" w:type="dxa"/>
+          </w:tcPr>
+          <w:p>
+            <w:r>
+              <w:t>2.764456</w:t>
+            </w:r>
+          </w:p>
+        </w:tc>
+        <w:tc>
+          <w:tcPr>
+            <w:tcW w:w="1803" w:type="dxa"/>
+          </w:tcPr>
+          <w:p/>
+        </w:tc>
+        <w:tc>
+          <w:tcPr>
+            <w:tcW w:w="1803" w:type="dxa"/>
+          </w:tcPr>
+          <w:p>
+            <w:r>
+              <w:t>10.37735</w:t>
+            </w:r>
+          </w:p>
+        </w:tc>
+        <w:tc>
+          <w:tcPr>
+            <w:tcW w:w="1804" w:type="dxa"/>
+          </w:tcPr>
+          <w:p/>
         </w:tc>
       </w:tr>
     </w:tbl>
     <w:p/>
     <w:p/>
-    <w:p>
-      <w:pPr>
-        <w:rPr>
-          <w:rFonts w:hint="eastAsia"/>
-        </w:rPr>
-      </w:pPr>
-    </w:p>
+    <w:p/>
     <w:p>
       <w:r>
         <w:rPr>
@@ -1034,11 +1107,6 @@
     </w:p>
     <w:p/>
     <w:p>
-      <w:pPr>
-        <w:rPr>
-          <w:rFonts w:hint="eastAsia"/>
-        </w:rPr>
-      </w:pPr>
       <w:r>
         <w:rPr>
           <w:rFonts w:hint="eastAsia"/>
@@ -1159,11 +1227,6 @@
     </w:p>
     <w:p/>
     <w:p>
-      <w:pPr>
-        <w:rPr>
-          <w:rFonts w:hint="eastAsia"/>
-        </w:rPr>
-      </w:pPr>
       <w:r>
         <w:rPr>
           <w:rFonts w:hint="eastAsia"/>
@@ -1283,11 +1346,6 @@
       </w:r>
     </w:p>
     <w:p>
-      <w:pPr>
-        <w:rPr>
-          <w:rFonts w:hint="eastAsia"/>
-        </w:rPr>
-      </w:pPr>
       <w:r>
         <w:rPr>
           <w:noProof/>
@@ -1342,26 +1400,9 @@
         </w:drawing>
       </w:r>
     </w:p>
+    <w:p/>
+    <w:p/>
     <w:p>
-      <w:pPr>
-        <w:rPr>
-          <w:rFonts w:hint="eastAsia"/>
-        </w:rPr>
-      </w:pPr>
-    </w:p>
-    <w:p>
-      <w:pPr>
-        <w:rPr>
-          <w:rFonts w:hint="eastAsia"/>
-        </w:rPr>
-      </w:pPr>
-    </w:p>
-    <w:p>
-      <w:pPr>
-        <w:rPr>
-          <w:rFonts w:hint="eastAsia"/>
-        </w:rPr>
-      </w:pPr>
       <w:r>
         <w:rPr>
           <w:rFonts w:hint="eastAsia"/>
@@ -1395,13 +1436,7 @@
           <w:tcPr>
             <w:tcW w:w="1803" w:type="dxa"/>
           </w:tcPr>
-          <w:p>
-            <w:pPr>
-              <w:rPr>
-                <w:rFonts w:hint="eastAsia"/>
-              </w:rPr>
-            </w:pPr>
-          </w:p>
+          <w:p/>
         </w:tc>
         <w:tc>
           <w:tcPr>
@@ -1409,11 +1444,6 @@
             <w:gridSpan w:val="2"/>
           </w:tcPr>
           <w:p>
-            <w:pPr>
-              <w:rPr>
-                <w:rFonts w:hint="eastAsia"/>
-              </w:rPr>
-            </w:pPr>
             <w:r>
               <w:rPr>
                 <w:rFonts w:hint="eastAsia"/>
@@ -1429,11 +1459,6 @@
             <w:tcW w:w="1803" w:type="dxa"/>
           </w:tcPr>
           <w:p>
-            <w:pPr>
-              <w:rPr>
-                <w:rFonts w:hint="eastAsia"/>
-              </w:rPr>
-            </w:pPr>
             <w:r>
               <w:t>D</w:t>
             </w:r>
@@ -1453,11 +1478,6 @@
             <w:tcW w:w="1803" w:type="dxa"/>
           </w:tcPr>
           <w:p>
-            <w:pPr>
-              <w:rPr>
-                <w:rFonts w:hint="eastAsia"/>
-              </w:rPr>
-            </w:pPr>
             <w:r>
               <w:t>0.47934777</w:t>
             </w:r>
@@ -1468,11 +1488,6 @@
             <w:tcW w:w="1803" w:type="dxa"/>
           </w:tcPr>
           <w:p>
-            <w:pPr>
-              <w:rPr>
-                <w:rFonts w:hint="eastAsia"/>
-              </w:rPr>
-            </w:pPr>
             <w:r>
               <w:t>0.03566071</w:t>
             </w:r>
@@ -1485,11 +1500,6 @@
             <w:tcW w:w="1803" w:type="dxa"/>
           </w:tcPr>
           <w:p>
-            <w:pPr>
-              <w:rPr>
-                <w:rFonts w:hint="eastAsia"/>
-              </w:rPr>
-            </w:pPr>
             <w:r>
               <w:t>D</w:t>
             </w:r>
@@ -1511,11 +1521,6 @@
             <w:tcW w:w="1803" w:type="dxa"/>
           </w:tcPr>
           <w:p>
-            <w:pPr>
-              <w:rPr>
-                <w:rFonts w:hint="eastAsia"/>
-              </w:rPr>
-            </w:pPr>
             <w:r>
               <w:t>0.465494395</w:t>
             </w:r>
@@ -1526,11 +1531,6 @@
             <w:tcW w:w="1803" w:type="dxa"/>
           </w:tcPr>
           <w:p>
-            <w:pPr>
-              <w:rPr>
-                <w:rFonts w:hint="eastAsia"/>
-              </w:rPr>
-            </w:pPr>
             <w:r>
               <w:t>0.001945311</w:t>
             </w:r>
@@ -1543,11 +1543,6 @@
             <w:tcW w:w="1803" w:type="dxa"/>
           </w:tcPr>
           <w:p>
-            <w:pPr>
-              <w:rPr>
-                <w:rFonts w:hint="eastAsia"/>
-              </w:rPr>
-            </w:pPr>
             <w:r>
               <w:rPr>
                 <w:rFonts w:hint="eastAsia"/>
@@ -1569,11 +1564,6 @@
             <w:tcW w:w="1803" w:type="dxa"/>
           </w:tcPr>
           <w:p>
-            <w:pPr>
-              <w:rPr>
-                <w:rFonts w:hint="eastAsia"/>
-              </w:rPr>
-            </w:pPr>
             <w:r>
               <w:t>0.4653853</w:t>
             </w:r>
@@ -1583,13 +1573,7 @@
           <w:tcPr>
             <w:tcW w:w="1803" w:type="dxa"/>
           </w:tcPr>
-          <w:p>
-            <w:pPr>
-              <w:rPr>
-                <w:rFonts w:hint="eastAsia"/>
-              </w:rPr>
-            </w:pPr>
-          </w:p>
+          <w:p/>
         </w:tc>
       </w:tr>
       <w:tr>
@@ -1598,11 +1582,6 @@
             <w:tcW w:w="1803" w:type="dxa"/>
           </w:tcPr>
           <w:p>
-            <w:pPr>
-              <w:rPr>
-                <w:rFonts w:hint="eastAsia"/>
-              </w:rPr>
-            </w:pPr>
             <w:r>
               <w:t>Gamma diff</w:t>
             </w:r>
@@ -1613,11 +1592,6 @@
             <w:tcW w:w="1803" w:type="dxa"/>
           </w:tcPr>
           <w:p>
-            <w:pPr>
-              <w:rPr>
-                <w:rFonts w:hint="eastAsia"/>
-              </w:rPr>
-            </w:pPr>
             <w:r>
               <w:t>0.09000361</w:t>
             </w:r>
@@ -1628,11 +1602,6 @@
             <w:tcW w:w="1803" w:type="dxa"/>
           </w:tcPr>
           <w:p>
-            <w:pPr>
-              <w:rPr>
-                <w:rFonts w:hint="eastAsia"/>
-              </w:rPr>
-            </w:pPr>
             <w:r>
               <w:t>0.12400942</w:t>
             </w:r>
@@ -1645,16 +1614,8 @@
             <w:tcW w:w="1803" w:type="dxa"/>
           </w:tcPr>
           <w:p>
-            <w:pPr>
-              <w:rPr>
-                <w:rFonts w:hint="eastAsia"/>
-              </w:rPr>
-            </w:pPr>
-            <w:r>
-              <w:t>Gamma</w:t>
-            </w:r>
-            <w:r>
-              <w:t xml:space="preserve"> </w:t>
+            <w:r>
+              <w:t xml:space="preserve">Gamma </w:t>
             </w:r>
             <w:proofErr w:type="spellStart"/>
             <w:r>
@@ -1668,11 +1629,6 @@
             <w:tcW w:w="1803" w:type="dxa"/>
           </w:tcPr>
           <w:p>
-            <w:pPr>
-              <w:rPr>
-                <w:rFonts w:hint="eastAsia"/>
-              </w:rPr>
-            </w:pPr>
             <w:r>
               <w:t>0.018325135</w:t>
             </w:r>
@@ -1683,11 +1639,6 @@
             <w:tcW w:w="1803" w:type="dxa"/>
           </w:tcPr>
           <w:p>
-            <w:pPr>
-              <w:rPr>
-                <w:rFonts w:hint="eastAsia"/>
-              </w:rPr>
-            </w:pPr>
             <w:r>
               <w:t>0.001374918</w:t>
             </w:r>
@@ -1700,11 +1651,6 @@
             <w:tcW w:w="1803" w:type="dxa"/>
           </w:tcPr>
           <w:p>
-            <w:pPr>
-              <w:rPr>
-                <w:rFonts w:hint="eastAsia"/>
-              </w:rPr>
-            </w:pPr>
             <w:r>
               <w:t>Gamma</w:t>
             </w:r>
@@ -1729,11 +1675,6 @@
             <w:tcW w:w="1803" w:type="dxa"/>
           </w:tcPr>
           <w:p>
-            <w:pPr>
-              <w:rPr>
-                <w:rFonts w:hint="eastAsia"/>
-              </w:rPr>
-            </w:pPr>
             <w:r>
               <w:t>0.01978011</w:t>
             </w:r>
@@ -1743,13 +1684,7 @@
           <w:tcPr>
             <w:tcW w:w="1803" w:type="dxa"/>
           </w:tcPr>
-          <w:p>
-            <w:pPr>
-              <w:rPr>
-                <w:rFonts w:hint="eastAsia"/>
-              </w:rPr>
-            </w:pPr>
-          </w:p>
+          <w:p/>
         </w:tc>
       </w:tr>
       <w:tr>
@@ -1758,11 +1693,6 @@
             <w:tcW w:w="1803" w:type="dxa"/>
           </w:tcPr>
           <w:p>
-            <w:pPr>
-              <w:rPr>
-                <w:rFonts w:hint="eastAsia"/>
-              </w:rPr>
-            </w:pPr>
             <w:r>
               <w:t>Rho diff</w:t>
             </w:r>
@@ -1773,11 +1703,6 @@
             <w:tcW w:w="1803" w:type="dxa"/>
           </w:tcPr>
           <w:p>
-            <w:pPr>
-              <w:rPr>
-                <w:rFonts w:hint="eastAsia"/>
-              </w:rPr>
-            </w:pPr>
             <w:r>
               <w:t>39.6033748</w:t>
             </w:r>
@@ -1788,11 +1713,6 @@
             <w:tcW w:w="1803" w:type="dxa"/>
           </w:tcPr>
           <w:p>
-            <w:pPr>
-              <w:rPr>
-                <w:rFonts w:hint="eastAsia"/>
-              </w:rPr>
-            </w:pPr>
             <w:r>
               <w:t>0.3656007</w:t>
             </w:r>
@@ -1805,11 +1725,6 @@
             <w:tcW w:w="1803" w:type="dxa"/>
           </w:tcPr>
           <w:p>
-            <w:pPr>
-              <w:rPr>
-                <w:rFonts w:hint="eastAsia"/>
-              </w:rPr>
-            </w:pPr>
             <w:r>
               <w:t>Rho</w:t>
             </w:r>
@@ -1831,11 +1746,6 @@
             <w:tcW w:w="1803" w:type="dxa"/>
           </w:tcPr>
           <w:p>
-            <w:pPr>
-              <w:rPr>
-                <w:rFonts w:hint="eastAsia"/>
-              </w:rPr>
-            </w:pPr>
             <w:r>
               <w:t>38.9640694</w:t>
             </w:r>
@@ -1846,11 +1756,6 @@
             <w:tcW w:w="1803" w:type="dxa"/>
           </w:tcPr>
           <w:p>
-            <w:pPr>
-              <w:rPr>
-                <w:rFonts w:hint="eastAsia"/>
-              </w:rPr>
-            </w:pPr>
             <w:r>
               <w:t>0.1599638</w:t>
             </w:r>
@@ -1863,11 +1768,6 @@
             <w:tcW w:w="1803" w:type="dxa"/>
           </w:tcPr>
           <w:p>
-            <w:pPr>
-              <w:rPr>
-                <w:rFonts w:hint="eastAsia"/>
-              </w:rPr>
-            </w:pPr>
             <w:r>
               <w:t>Rho</w:t>
             </w:r>
@@ -1892,11 +1792,6 @@
             <w:tcW w:w="1803" w:type="dxa"/>
           </w:tcPr>
           <w:p>
-            <w:pPr>
-              <w:rPr>
-                <w:rFonts w:hint="eastAsia"/>
-              </w:rPr>
-            </w:pPr>
             <w:r>
               <w:t>39.13612</w:t>
             </w:r>
@@ -1906,13 +1801,7 @@
           <w:tcPr>
             <w:tcW w:w="1803" w:type="dxa"/>
           </w:tcPr>
-          <w:p>
-            <w:pPr>
-              <w:rPr>
-                <w:rFonts w:hint="eastAsia"/>
-              </w:rPr>
-            </w:pPr>
-          </w:p>
+          <w:p/>
         </w:tc>
       </w:tr>
     </w:tbl>
@@ -2046,21 +1935,10 @@
     </w:p>
     <w:p>
       <w:r>
-        <w:t>I use the deep OTM put (S0=100, K=45, and the other parameters are the same</w:t>
-      </w:r>
-      <w:bookmarkStart w:id="0" w:name="_GoBack"/>
-      <w:bookmarkEnd w:id="0"/>
-      <w:r>
-        <w:t>)</w:t>
+        <w:t>I use the deep OTM put (S0=100, K=45, and the other parameters are the same)</w:t>
       </w:r>
     </w:p>
-    <w:p>
-      <w:pPr>
-        <w:rPr>
-          <w:rFonts w:hint="eastAsia"/>
-        </w:rPr>
-      </w:pPr>
-    </w:p>
+    <w:p/>
     <w:tbl>
       <w:tblPr>
         <w:tblStyle w:val="TableGrid"/>
@@ -2077,24 +1955,13 @@
           <w:tcPr>
             <w:tcW w:w="3005" w:type="dxa"/>
           </w:tcPr>
-          <w:p>
-            <w:pPr>
-              <w:rPr>
-                <w:rFonts w:hint="eastAsia"/>
-              </w:rPr>
-            </w:pPr>
-          </w:p>
+          <w:p/>
         </w:tc>
         <w:tc>
           <w:tcPr>
             <w:tcW w:w="3005" w:type="dxa"/>
           </w:tcPr>
           <w:p>
-            <w:pPr>
-              <w:rPr>
-                <w:rFonts w:hint="eastAsia"/>
-              </w:rPr>
-            </w:pPr>
             <w:r>
               <w:rPr>
                 <w:rFonts w:hint="eastAsia"/>
@@ -2108,11 +1975,6 @@
             <w:tcW w:w="3006" w:type="dxa"/>
           </w:tcPr>
           <w:p>
-            <w:pPr>
-              <w:rPr>
-                <w:rFonts w:hint="eastAsia"/>
-              </w:rPr>
-            </w:pPr>
             <w:r>
               <w:t>S</w:t>
             </w:r>
@@ -2134,11 +1996,6 @@
             <w:tcW w:w="3005" w:type="dxa"/>
           </w:tcPr>
           <w:p>
-            <w:pPr>
-              <w:rPr>
-                <w:rFonts w:hint="eastAsia"/>
-              </w:rPr>
-            </w:pPr>
             <w:r>
               <w:rPr>
                 <w:rFonts w:hint="eastAsia"/>
@@ -2155,11 +2012,6 @@
             <w:tcW w:w="3005" w:type="dxa"/>
           </w:tcPr>
           <w:p>
-            <w:pPr>
-              <w:rPr>
-                <w:rFonts w:hint="eastAsia"/>
-              </w:rPr>
-            </w:pPr>
             <w:r>
               <w:t>0.025807280</w:t>
             </w:r>
@@ -2170,11 +2022,6 @@
             <w:tcW w:w="3006" w:type="dxa"/>
           </w:tcPr>
           <w:p>
-            <w:pPr>
-              <w:rPr>
-                <w:rFonts w:hint="eastAsia"/>
-              </w:rPr>
-            </w:pPr>
             <w:r>
               <w:t>0.001583751</w:t>
             </w:r>
@@ -2187,11 +2034,6 @@
             <w:tcW w:w="3005" w:type="dxa"/>
           </w:tcPr>
           <w:p>
-            <w:pPr>
-              <w:rPr>
-                <w:rFonts w:hint="eastAsia"/>
-              </w:rPr>
-            </w:pPr>
             <w:r>
               <w:rPr>
                 <w:rFonts w:hint="eastAsia"/>
@@ -2205,11 +2047,6 @@
             <w:tcW w:w="3005" w:type="dxa"/>
           </w:tcPr>
           <w:p>
-            <w:pPr>
-              <w:rPr>
-                <w:rFonts w:hint="eastAsia"/>
-              </w:rPr>
-            </w:pPr>
             <w:r>
               <w:t>0.0237484936</w:t>
             </w:r>
@@ -2220,11 +2057,6 @@
             <w:tcW w:w="3006" w:type="dxa"/>
           </w:tcPr>
           <w:p>
-            <w:pPr>
-              <w:rPr>
-                <w:rFonts w:hint="eastAsia"/>
-              </w:rPr>
-            </w:pPr>
             <w:r>
               <w:t>0.0005620372</w:t>
             </w:r>
@@ -2234,11 +2066,6 @@
     </w:tbl>
     <w:p/>
     <w:p>
-      <w:pPr>
-        <w:rPr>
-          <w:rFonts w:hint="eastAsia"/>
-        </w:rPr>
-      </w:pPr>
       <w:r>
         <w:rPr>
           <w:rFonts w:hint="eastAsia"/>
@@ -2255,11 +2082,6 @@
       <w:proofErr w:type="spellEnd"/>
     </w:p>
     <w:p>
-      <w:pPr>
-        <w:rPr>
-          <w:rFonts w:hint="eastAsia"/>
-        </w:rPr>
-      </w:pPr>
       <w:r>
         <w:rPr>
           <w:noProof/>

</xml_diff>

<commit_message>
update some results for VG FFT Asian
</commit_message>
<xml_diff>
--- a/test results.docx
+++ b/test results.docx
@@ -361,8 +361,6 @@
             <w:r>
               <w:t>GBM FFT</w:t>
             </w:r>
-            <w:bookmarkStart w:id="0" w:name="_GoBack"/>
-            <w:bookmarkEnd w:id="0"/>
           </w:p>
         </w:tc>
         <w:tc>
@@ -400,7 +398,10 @@
       </w:tr>
     </w:tbl>
     <w:p/>
-    <w:p/>
+    <w:p>
+      <w:bookmarkStart w:id="0" w:name="_GoBack"/>
+      <w:bookmarkEnd w:id="0"/>
+    </w:p>
     <w:tbl>
       <w:tblPr>
         <w:tblStyle w:val="TableGrid"/>
@@ -595,11 +596,6 @@
             <w:tcW w:w="1803" w:type="dxa"/>
           </w:tcPr>
           <w:p>
-            <w:pPr>
-              <w:rPr>
-                <w:rFonts w:hint="eastAsia"/>
-              </w:rPr>
-            </w:pPr>
             <w:r>
               <w:rPr>
                 <w:rFonts w:hint="eastAsia"/>
@@ -612,19 +608,27 @@
           <w:tcPr>
             <w:tcW w:w="1803" w:type="dxa"/>
           </w:tcPr>
+          <w:p>
+            <w:r>
+              <w:t>2.393005</w:t>
+            </w:r>
+          </w:p>
+        </w:tc>
+        <w:tc>
+          <w:tcPr>
+            <w:tcW w:w="1803" w:type="dxa"/>
+          </w:tcPr>
           <w:p/>
         </w:tc>
         <w:tc>
           <w:tcPr>
             <w:tcW w:w="1803" w:type="dxa"/>
           </w:tcPr>
-          <w:p/>
-        </w:tc>
-        <w:tc>
-          <w:tcPr>
-            <w:tcW w:w="1803" w:type="dxa"/>
-          </w:tcPr>
-          <w:p/>
+          <w:p>
+            <w:r>
+              <w:t>10.00268</w:t>
+            </w:r>
+          </w:p>
         </w:tc>
         <w:tc>
           <w:tcPr>
@@ -694,11 +698,6 @@
             <w:tcW w:w="1803" w:type="dxa"/>
           </w:tcPr>
           <w:p>
-            <w:pPr>
-              <w:rPr>
-                <w:rFonts w:hint="eastAsia"/>
-              </w:rPr>
-            </w:pPr>
             <w:r>
               <w:rPr>
                 <w:rFonts w:hint="eastAsia"/>

</xml_diff>